<commit_message>
move file doc to submission folder
</commit_message>
<xml_diff>
--- a/Submission/PRODUCT-DESCRIPTION.docx
+++ b/Submission/PRODUCT-DESCRIPTION.docx
@@ -1,6 +1,6 @@
 
 <file path=word/document.xml><?xml version="1.0" encoding="utf-8"?>
-<w:document xmlns:wpc="http://schemas.microsoft.com/office/word/2010/wordprocessingCanvas" xmlns:cx="http://schemas.microsoft.com/office/drawing/2014/chartex" xmlns:cx1="http://schemas.microsoft.com/office/drawing/2015/9/8/chartex" xmlns:cx2="http://schemas.microsoft.com/office/drawing/2015/10/21/chartex" xmlns:cx3="http://schemas.microsoft.com/office/drawing/2016/5/9/chartex" xmlns:cx4="http://schemas.microsoft.com/office/drawing/2016/5/10/chartex" xmlns:cx5="http://schemas.microsoft.com/office/drawing/2016/5/11/chartex" xmlns:cx6="http://schemas.microsoft.com/office/drawing/2016/5/12/chartex" xmlns:cx7="http://schemas.microsoft.com/office/drawing/2016/5/13/chartex" xmlns:cx8="http://schemas.microsoft.com/office/drawing/2016/5/14/chartex" xmlns:mc="http://schemas.openxmlformats.org/markup-compatibility/2006" xmlns:aink="http://schemas.microsoft.com/office/drawing/2016/ink" xmlns:am3d="http://schemas.microsoft.com/office/drawing/2017/model3d" xmlns:o="urn:schemas-microsoft-com:office:office" xmlns:r="http://schemas.openxmlformats.org/officeDocument/2006/relationships" xmlns:m="http://schemas.openxmlformats.org/officeDocument/2006/math" xmlns:v="urn:schemas-microsoft-com:vml" xmlns:wp14="http://schemas.microsoft.com/office/word/2010/wordprocessingDrawing" xmlns:wp="http://schemas.openxmlformats.org/drawingml/2006/wordprocessingDrawing" xmlns:w10="urn:schemas-microsoft-com:office:word" xmlns:w="http://schemas.openxmlformats.org/wordprocessingml/2006/main" xmlns:w14="http://schemas.microsoft.com/office/word/2010/wordml" xmlns:w15="http://schemas.microsoft.com/office/word/2012/wordml" xmlns:w16cex="http://schemas.microsoft.com/office/word/2018/wordml/cex" xmlns:w16cid="http://schemas.microsoft.com/office/word/2016/wordml/cid" xmlns:w16="http://schemas.microsoft.com/office/word/2018/wordml" xmlns:w16sdtdh="http://schemas.microsoft.com/office/word/2020/wordml/sdtdatahash" xmlns:w16se="http://schemas.microsoft.com/office/word/2015/wordml/symex" xmlns:wpg="http://schemas.microsoft.com/office/word/2010/wordprocessingGroup" xmlns:wpi="http://schemas.microsoft.com/office/word/2010/wordprocessingInk" xmlns:wne="http://schemas.microsoft.com/office/word/2006/wordml" xmlns:wps="http://schemas.microsoft.com/office/word/2010/wordprocessingShape" mc:Ignorable="w14 w15 w16se w16cid w16 w16cex w16sdtdh wp14">
+<w:document xmlns:wpc="http://schemas.microsoft.com/office/word/2010/wordprocessingCanvas" xmlns:cx="http://schemas.microsoft.com/office/drawing/2014/chartex" xmlns:mc="http://schemas.openxmlformats.org/markup-compatibility/2006" xmlns:o="urn:schemas-microsoft-com:office:office" xmlns:r="http://schemas.openxmlformats.org/officeDocument/2006/relationships" xmlns:m="http://schemas.openxmlformats.org/officeDocument/2006/math" xmlns:v="urn:schemas-microsoft-com:vml" xmlns:wp14="http://schemas.microsoft.com/office/word/2010/wordprocessingDrawing" xmlns:wp="http://schemas.openxmlformats.org/drawingml/2006/wordprocessingDrawing" xmlns:w10="urn:schemas-microsoft-com:office:word" xmlns:w="http://schemas.openxmlformats.org/wordprocessingml/2006/main" xmlns:w14="http://schemas.microsoft.com/office/word/2010/wordml" xmlns:w15="http://schemas.microsoft.com/office/word/2012/wordml" xmlns:w16se="http://schemas.microsoft.com/office/word/2015/wordml/symex" xmlns:wpg="http://schemas.microsoft.com/office/word/2010/wordprocessingGroup" xmlns:wpi="http://schemas.microsoft.com/office/word/2010/wordprocessingInk" xmlns:wne="http://schemas.microsoft.com/office/word/2006/wordml" xmlns:wps="http://schemas.microsoft.com/office/word/2010/wordprocessingShape" mc:Ignorable="w14 w15 w16se wp14">
   <w:body>
     <w:p>
       <w:pPr>
@@ -45,39 +45,6 @@
     <w:p>
       <w:pPr>
         <w:rPr>
-          <w:i/>
-          <w:iCs/>
-          <w:color w:val="2E74B5" w:themeColor="accent5" w:themeShade="BF"/>
-        </w:rPr>
-      </w:pPr>
-      <w:r>
-        <w:rPr>
-          <w:i/>
-          <w:iCs/>
-          <w:color w:val="2E74B5" w:themeColor="accent5" w:themeShade="BF"/>
-        </w:rPr>
-        <w:t xml:space="preserve">[2-3 paragraphs about product functionality, </w:t>
-      </w:r>
-      <w:r>
-        <w:rPr>
-          <w:i/>
-          <w:iCs/>
-          <w:color w:val="2E74B5" w:themeColor="accent5" w:themeShade="BF"/>
-        </w:rPr>
-        <w:t xml:space="preserve">key users, </w:t>
-      </w:r>
-      <w:r>
-        <w:rPr>
-          <w:i/>
-          <w:iCs/>
-          <w:color w:val="2E74B5" w:themeColor="accent5" w:themeShade="BF"/>
-        </w:rPr>
-        <w:t>its objectives]</w:t>
-      </w:r>
-    </w:p>
-    <w:p>
-      <w:pPr>
-        <w:rPr>
           <w:color w:val="000000" w:themeColor="text1"/>
         </w:rPr>
       </w:pPr>
@@ -107,6 +74,8 @@
         </w:rPr>
         <w:t>In COVID-19, we need to keep a safe distance from each other. In total, we need an application to connect people.</w:t>
       </w:r>
+      <w:bookmarkStart w:id="0" w:name="_GoBack"/>
+      <w:bookmarkEnd w:id="0"/>
     </w:p>
     <w:p>
       <w:pPr>
@@ -127,14 +96,12 @@
         </w:rPr>
         <w:t xml:space="preserve">GUIDE. It is a mobile platform application to connect people who need a plan for anything and their guru of this major who wants to share their experience or making money. In this application, user is </w:t>
       </w:r>
-      <w:proofErr w:type="gramStart"/>
       <w:r>
         <w:rPr>
           <w:color w:val="000000" w:themeColor="text1"/>
         </w:rPr>
         <w:t>divide</w:t>
       </w:r>
-      <w:proofErr w:type="gramEnd"/>
       <w:r>
         <w:rPr>
           <w:color w:val="000000" w:themeColor="text1"/>
@@ -530,145 +497,10 @@
         <w:pStyle w:val="Heading1"/>
       </w:pPr>
       <w:r>
-        <w:lastRenderedPageBreak/>
         <w:t>Functional Requirements</w:t>
       </w:r>
     </w:p>
-    <w:p>
-      <w:pPr>
-        <w:ind w:left="720"/>
-        <w:rPr>
-          <w:i/>
-          <w:iCs/>
-          <w:color w:val="2E74B5" w:themeColor="accent5" w:themeShade="BF"/>
-        </w:rPr>
-      </w:pPr>
-      <w:r>
-        <w:t>[</w:t>
-      </w:r>
-      <w:r>
-        <w:rPr>
-          <w:i/>
-          <w:iCs/>
-          <w:color w:val="2E74B5" w:themeColor="accent5" w:themeShade="BF"/>
-        </w:rPr>
-        <w:t>Describe the functional requirements, as black-box with following details:</w:t>
-      </w:r>
-    </w:p>
-    <w:p>
-      <w:pPr>
-        <w:pStyle w:val="ListParagraph"/>
-        <w:numPr>
-          <w:ilvl w:val="1"/>
-          <w:numId w:val="3"/>
-        </w:numPr>
-        <w:rPr>
-          <w:i/>
-          <w:iCs/>
-          <w:color w:val="2E74B5" w:themeColor="accent5" w:themeShade="BF"/>
-        </w:rPr>
-      </w:pPr>
-      <w:r>
-        <w:rPr>
-          <w:i/>
-          <w:iCs/>
-          <w:color w:val="2E74B5" w:themeColor="accent5" w:themeShade="BF"/>
-        </w:rPr>
-        <w:t>Who are actors</w:t>
-      </w:r>
-    </w:p>
-    <w:p>
-      <w:pPr>
-        <w:pStyle w:val="ListParagraph"/>
-        <w:numPr>
-          <w:ilvl w:val="1"/>
-          <w:numId w:val="3"/>
-        </w:numPr>
-        <w:rPr>
-          <w:i/>
-          <w:iCs/>
-          <w:color w:val="2E74B5" w:themeColor="accent5" w:themeShade="BF"/>
-        </w:rPr>
-      </w:pPr>
-      <w:r>
-        <w:rPr>
-          <w:i/>
-          <w:iCs/>
-          <w:color w:val="2E74B5" w:themeColor="accent5" w:themeShade="BF"/>
-        </w:rPr>
-        <w:t>Who will receive outputs</w:t>
-      </w:r>
-    </w:p>
-    <w:p>
-      <w:pPr>
-        <w:pStyle w:val="ListParagraph"/>
-        <w:numPr>
-          <w:ilvl w:val="1"/>
-          <w:numId w:val="3"/>
-        </w:numPr>
-        <w:rPr>
-          <w:i/>
-          <w:iCs/>
-          <w:color w:val="2E74B5" w:themeColor="accent5" w:themeShade="BF"/>
-        </w:rPr>
-      </w:pPr>
-      <w:r>
-        <w:rPr>
-          <w:i/>
-          <w:iCs/>
-          <w:color w:val="2E74B5" w:themeColor="accent5" w:themeShade="BF"/>
-        </w:rPr>
-        <w:t>Which are input, output</w:t>
-      </w:r>
-    </w:p>
-    <w:p>
-      <w:pPr>
-        <w:pStyle w:val="ListParagraph"/>
-        <w:numPr>
-          <w:ilvl w:val="1"/>
-          <w:numId w:val="3"/>
-        </w:numPr>
-        <w:rPr>
-          <w:i/>
-          <w:iCs/>
-          <w:color w:val="2E74B5" w:themeColor="accent5" w:themeShade="BF"/>
-        </w:rPr>
-      </w:pPr>
-      <w:r>
-        <w:rPr>
-          <w:i/>
-          <w:iCs/>
-          <w:color w:val="2E74B5" w:themeColor="accent5" w:themeShade="BF"/>
-        </w:rPr>
-        <w:t xml:space="preserve">Condition to start </w:t>
-      </w:r>
-      <w:r>
-        <w:rPr>
-          <w:i/>
-          <w:iCs/>
-          <w:color w:val="2E74B5" w:themeColor="accent5" w:themeShade="BF"/>
-        </w:rPr>
-        <w:t>(optional)</w:t>
-      </w:r>
-    </w:p>
-    <w:p>
-      <w:pPr>
-        <w:ind w:left="720"/>
-        <w:rPr>
-          <w:i/>
-          <w:iCs/>
-          <w:color w:val="2E74B5" w:themeColor="accent5" w:themeShade="BF"/>
-        </w:rPr>
-      </w:pPr>
-      <w:r>
-        <w:rPr>
-          <w:i/>
-          <w:iCs/>
-          <w:color w:val="2E74B5" w:themeColor="accent5" w:themeShade="BF"/>
-        </w:rPr>
-        <w:t>]</w:t>
-      </w:r>
-    </w:p>
+    <w:p/>
     <w:tbl>
       <w:tblPr>
         <w:tblStyle w:val="GridTable4-Accent5"/>
@@ -692,6 +524,7 @@
           </w:tcPr>
           <w:p>
             <w:r>
+              <w:lastRenderedPageBreak/>
               <w:t>Requirement #</w:t>
             </w:r>
           </w:p>
@@ -747,7 +580,10 @@
               <w:cnfStyle w:val="000000100000" w:firstRow="0" w:lastRow="0" w:firstColumn="0" w:lastColumn="0" w:oddVBand="0" w:evenVBand="0" w:oddHBand="1" w:evenHBand="0" w:firstRowFirstColumn="0" w:firstRowLastColumn="0" w:lastRowFirstColumn="0" w:lastRowLastColumn="0"/>
             </w:pPr>
             <w:r>
-              <w:t xml:space="preserve">As a mentee, I want to book a mentor so that the mentor can help me to make a </w:t>
+              <w:t>As a mentee, I want to connect with</w:t>
+            </w:r>
+            <w:r>
+              <w:t xml:space="preserve"> a mentor so that the mentor can help me to make a </w:t>
             </w:r>
             <w:r>
               <w:t>to-do</w:t>
@@ -789,15 +625,7 @@
               <w:cnfStyle w:val="000000000000" w:firstRow="0" w:lastRow="0" w:firstColumn="0" w:lastColumn="0" w:oddVBand="0" w:evenVBand="0" w:oddHBand="0" w:evenHBand="0" w:firstRowFirstColumn="0" w:firstRowLastColumn="0" w:lastRowFirstColumn="0" w:lastRowLastColumn="0"/>
             </w:pPr>
             <w:r>
-              <w:t xml:space="preserve">As a mentee, I want to search mentor by major, name so that I can </w:t>
-            </w:r>
-            <w:proofErr w:type="gramStart"/>
-            <w:r>
-              <w:t>easy</w:t>
-            </w:r>
-            <w:proofErr w:type="gramEnd"/>
-            <w:r>
-              <w:t xml:space="preserve"> find a mentor match with my </w:t>
+              <w:t xml:space="preserve">As a mentee, I want to search mentor by major, name so that I can easy find a mentor match with my </w:t>
             </w:r>
             <w:r>
               <w:t>requirement</w:t>
@@ -864,6 +692,9 @@
             <w:r>
               <w:t>R4</w:t>
             </w:r>
+            <w:r>
+              <w:t xml:space="preserve"> (nice to have)</w:t>
+            </w:r>
           </w:p>
         </w:tc>
         <w:tc>
@@ -875,7 +706,13 @@
               <w:cnfStyle w:val="000000000000" w:firstRow="0" w:lastRow="0" w:firstColumn="0" w:lastColumn="0" w:oddVBand="0" w:evenVBand="0" w:oddHBand="0" w:evenHBand="0" w:firstRowFirstColumn="0" w:firstRowLastColumn="0" w:lastRowFirstColumn="0" w:lastRowLastColumn="0"/>
             </w:pPr>
             <w:r>
-              <w:t>As a mentor, I want to chat with the mentee who is booked me, so that I can know more information about mentee’s issue</w:t>
+              <w:t>As a mentor, I want to ch</w:t>
+            </w:r>
+            <w:r>
+              <w:t>at with the mentee who is connected</w:t>
+            </w:r>
+            <w:r>
+              <w:t xml:space="preserve"> me, so that I can know more information about mentee’s issue</w:t>
             </w:r>
           </w:p>
         </w:tc>
@@ -935,6 +772,87 @@
           </w:p>
         </w:tc>
       </w:tr>
+      <w:tr>
+        <w:tc>
+          <w:tcPr>
+            <w:cnfStyle w:val="001000000000" w:firstRow="0" w:lastRow="0" w:firstColumn="1" w:lastColumn="0" w:oddVBand="0" w:evenVBand="0" w:oddHBand="0" w:evenHBand="0" w:firstRowFirstColumn="0" w:firstRowLastColumn="0" w:lastRowFirstColumn="0" w:lastRowLastColumn="0"/>
+            <w:tcW w:w="1830" w:type="dxa"/>
+          </w:tcPr>
+          <w:p>
+            <w:r>
+              <w:t>R6</w:t>
+            </w:r>
+          </w:p>
+        </w:tc>
+        <w:tc>
+          <w:tcPr>
+            <w:tcW w:w="3686" w:type="dxa"/>
+          </w:tcPr>
+          <w:p>
+            <w:pPr>
+              <w:cnfStyle w:val="000000000000" w:firstRow="0" w:lastRow="0" w:firstColumn="0" w:lastColumn="0" w:oddVBand="0" w:evenVBand="0" w:oddHBand="0" w:evenHBand="0" w:firstRowFirstColumn="0" w:firstRowLastColumn="0" w:lastRowFirstColumn="0" w:lastRowLastColumn="0"/>
+            </w:pPr>
+            <w:r>
+              <w:t>As a mentee, I want to be receive notifications so that I can keep track of my to</w:t>
+            </w:r>
+            <w:r>
+              <w:t>-</w:t>
+            </w:r>
+            <w:r>
+              <w:t xml:space="preserve">do list </w:t>
+            </w:r>
+          </w:p>
+        </w:tc>
+        <w:tc>
+          <w:tcPr>
+            <w:tcW w:w="2835" w:type="dxa"/>
+          </w:tcPr>
+          <w:p>
+            <w:pPr>
+              <w:cnfStyle w:val="000000000000" w:firstRow="0" w:lastRow="0" w:firstColumn="0" w:lastColumn="0" w:oddVBand="0" w:evenVBand="0" w:oddHBand="0" w:evenHBand="0" w:firstRowFirstColumn="0" w:firstRowLastColumn="0" w:lastRowFirstColumn="0" w:lastRowLastColumn="0"/>
+            </w:pPr>
+          </w:p>
+        </w:tc>
+      </w:tr>
+      <w:tr>
+        <w:trPr>
+          <w:cnfStyle w:val="000000100000" w:firstRow="0" w:lastRow="0" w:firstColumn="0" w:lastColumn="0" w:oddVBand="0" w:evenVBand="0" w:oddHBand="1" w:evenHBand="0" w:firstRowFirstColumn="0" w:firstRowLastColumn="0" w:lastRowFirstColumn="0" w:lastRowLastColumn="0"/>
+        </w:trPr>
+        <w:tc>
+          <w:tcPr>
+            <w:cnfStyle w:val="001000000000" w:firstRow="0" w:lastRow="0" w:firstColumn="1" w:lastColumn="0" w:oddVBand="0" w:evenVBand="0" w:oddHBand="0" w:evenHBand="0" w:firstRowFirstColumn="0" w:firstRowLastColumn="0" w:lastRowFirstColumn="0" w:lastRowLastColumn="0"/>
+            <w:tcW w:w="1830" w:type="dxa"/>
+          </w:tcPr>
+          <w:p>
+            <w:r>
+              <w:t>R7</w:t>
+            </w:r>
+          </w:p>
+        </w:tc>
+        <w:tc>
+          <w:tcPr>
+            <w:tcW w:w="3686" w:type="dxa"/>
+          </w:tcPr>
+          <w:p>
+            <w:pPr>
+              <w:cnfStyle w:val="000000100000" w:firstRow="0" w:lastRow="0" w:firstColumn="0" w:lastColumn="0" w:oddVBand="0" w:evenVBand="0" w:oddHBand="1" w:evenHBand="0" w:firstRowFirstColumn="0" w:firstRowLastColumn="0" w:lastRowFirstColumn="0" w:lastRowLastColumn="0"/>
+            </w:pPr>
+            <w:r>
+              <w:t>As a mentee, I want to clone another public to-do list that similarity with my problem so that I can refer the to-do list.</w:t>
+            </w:r>
+          </w:p>
+        </w:tc>
+        <w:tc>
+          <w:tcPr>
+            <w:tcW w:w="2835" w:type="dxa"/>
+          </w:tcPr>
+          <w:p>
+            <w:pPr>
+              <w:cnfStyle w:val="000000100000" w:firstRow="0" w:lastRow="0" w:firstColumn="0" w:lastColumn="0" w:oddVBand="0" w:evenVBand="0" w:oddHBand="1" w:evenHBand="0" w:firstRowFirstColumn="0" w:firstRowLastColumn="0" w:lastRowFirstColumn="0" w:lastRowLastColumn="0"/>
+            </w:pPr>
+          </w:p>
+        </w:tc>
+      </w:tr>
     </w:tbl>
     <w:p/>
     <w:p>
@@ -947,36 +865,50 @@
     </w:p>
     <w:p>
       <w:pPr>
-        <w:ind w:left="720"/>
+        <w:pStyle w:val="Heading2"/>
+      </w:pPr>
+      <w:r>
+        <w:t>Targeted Platforms</w:t>
+      </w:r>
+    </w:p>
+    <w:p>
+      <w:r>
+        <w:t>Android, IOS</w:t>
+      </w:r>
+    </w:p>
+    <w:p>
+      <w:pPr>
+        <w:pStyle w:val="Heading2"/>
         <w:rPr>
-          <w:i/>
-          <w:iCs/>
-          <w:color w:val="2E74B5" w:themeColor="accent5" w:themeShade="BF"/>
+          <w:shd w:val="clear" w:color="auto" w:fill="FFFFFF"/>
         </w:rPr>
       </w:pPr>
       <w:r>
         <w:rPr>
-          <w:i/>
-          <w:iCs/>
-          <w:color w:val="2E74B5" w:themeColor="accent5" w:themeShade="BF"/>
+          <w:shd w:val="clear" w:color="auto" w:fill="FFFFFF"/>
         </w:rPr>
-        <w:t xml:space="preserve">[Describes testable </w:t>
+        <w:t>U</w:t>
       </w:r>
       <w:r>
         <w:rPr>
-          <w:i/>
-          <w:iCs/>
-          <w:color w:val="2E74B5" w:themeColor="accent5" w:themeShade="BF"/>
+          <w:shd w:val="clear" w:color="auto" w:fill="FFFFFF"/>
         </w:rPr>
-        <w:t>NF</w:t>
-      </w:r>
-      <w:r>
-        <w:rPr>
-          <w:i/>
-          <w:iCs/>
-          <w:color w:val="2E74B5" w:themeColor="accent5" w:themeShade="BF"/>
-        </w:rPr>
-        <w:t xml:space="preserve"> requirements]</w:t>
+        <w:t>sability</w:t>
+      </w:r>
+    </w:p>
+    <w:p>
+      <w:r>
+        <w:t>Friendly user interface</w:t>
+      </w:r>
+    </w:p>
+    <w:p>
+      <w:r>
+        <w:t>Easy to use</w:t>
+      </w:r>
+    </w:p>
+    <w:p>
+      <w:r>
+        <w:t>Core function can use without internet</w:t>
       </w:r>
     </w:p>
     <w:p>
@@ -984,12 +916,17 @@
         <w:pStyle w:val="Heading2"/>
       </w:pPr>
       <w:r>
-        <w:t>Targeted Platforms</w:t>
-      </w:r>
-    </w:p>
-    <w:p>
-      <w:r>
-        <w:t>Android, IOS</w:t>
+        <w:t>Performance</w:t>
+      </w:r>
+    </w:p>
+    <w:p>
+      <w:r>
+        <w:t>All request send by user must be responded within 5 seconds</w:t>
+      </w:r>
+    </w:p>
+    <w:p>
+      <w:r>
+        <w:t>System can handle large user access at the same time.</w:t>
       </w:r>
     </w:p>
     <w:p>
@@ -997,43 +934,24 @@
         <w:pStyle w:val="Heading2"/>
       </w:pPr>
       <w:r>
-        <w:t>Performance</w:t>
-      </w:r>
-    </w:p>
-    <w:p>
-      <w:r>
-        <w:t>Balance</w:t>
-      </w:r>
-    </w:p>
-    <w:p>
-      <w:pPr>
-        <w:pStyle w:val="Heading2"/>
-      </w:pPr>
-      <w:r>
-        <w:t>Availability</w:t>
-      </w:r>
-    </w:p>
-    <w:p>
-      <w:r>
-        <w:t>24/7</w:t>
-      </w:r>
-    </w:p>
-    <w:p>
-      <w:pPr>
-        <w:pStyle w:val="Heading2"/>
-      </w:pPr>
-      <w:r>
         <w:t>Reliability</w:t>
       </w:r>
     </w:p>
     <w:p>
       <w:r>
         <w:t>Encode the password of user before store in the database</w:t>
+      </w:r>
+      <w:r>
+        <w:t>.</w:t>
+      </w:r>
+    </w:p>
+    <w:p>
+      <w:r>
+        <w:t>Personal information of user will be protected.</w:t>
       </w:r>
     </w:p>
     <w:p/>
     <w:p/>
-    <w:p/>
     <w:p>
       <w:pPr>
         <w:pStyle w:val="Heading1"/>
@@ -1043,106 +961,6 @@
       </w:r>
       <w:r>
         <w:t xml:space="preserve"> Method</w:t>
-      </w:r>
-    </w:p>
-    <w:p>
-      <w:pPr>
-        <w:rPr>
-          <w:i/>
-          <w:iCs/>
-          <w:color w:val="2E74B5" w:themeColor="accent5" w:themeShade="BF"/>
-        </w:rPr>
-      </w:pPr>
-      <w:r>
-        <w:rPr>
-          <w:i/>
-          <w:iCs/>
-          <w:color w:val="2E74B5" w:themeColor="accent5" w:themeShade="BF"/>
-        </w:rPr>
-        <w:t xml:space="preserve">[How product is delivered: </w:t>
-      </w:r>
-    </w:p>
-    <w:p>
-      <w:pPr>
-        <w:pStyle w:val="ListParagraph"/>
-        <w:numPr>
-          <w:ilvl w:val="0"/>
-          <w:numId w:val="2"/>
-        </w:numPr>
-        <w:rPr>
-          <w:i/>
-          <w:iCs/>
-          <w:color w:val="2E74B5" w:themeColor="accent5" w:themeShade="BF"/>
-        </w:rPr>
-      </w:pPr>
-      <w:r>
-        <w:rPr>
-          <w:i/>
-          <w:iCs/>
-          <w:color w:val="2E74B5" w:themeColor="accent5" w:themeShade="BF"/>
-        </w:rPr>
-        <w:t>One-shot (waterfall)</w:t>
-      </w:r>
-    </w:p>
-    <w:p>
-      <w:pPr>
-        <w:pStyle w:val="ListParagraph"/>
-        <w:numPr>
-          <w:ilvl w:val="0"/>
-          <w:numId w:val="2"/>
-        </w:numPr>
-        <w:rPr>
-          <w:i/>
-          <w:iCs/>
-          <w:color w:val="2E74B5" w:themeColor="accent5" w:themeShade="BF"/>
-        </w:rPr>
-      </w:pPr>
-      <w:r>
-        <w:rPr>
-          <w:i/>
-          <w:iCs/>
-          <w:color w:val="2E74B5" w:themeColor="accent5" w:themeShade="BF"/>
-        </w:rPr>
-        <w:t>Iterations/ incremental</w:t>
-      </w:r>
-    </w:p>
-    <w:p>
-      <w:pPr>
-        <w:pStyle w:val="ListParagraph"/>
-        <w:numPr>
-          <w:ilvl w:val="0"/>
-          <w:numId w:val="2"/>
-        </w:numPr>
-        <w:rPr>
-          <w:i/>
-          <w:iCs/>
-          <w:color w:val="2E74B5" w:themeColor="accent5" w:themeShade="BF"/>
-        </w:rPr>
-      </w:pPr>
-      <w:r>
-        <w:rPr>
-          <w:i/>
-          <w:iCs/>
-          <w:color w:val="2E74B5" w:themeColor="accent5" w:themeShade="BF"/>
-        </w:rPr>
-        <w:t>Agile/ Scrum</w:t>
-      </w:r>
-    </w:p>
-    <w:p>
-      <w:pPr>
-        <w:rPr>
-          <w:i/>
-          <w:iCs/>
-          <w:color w:val="2E74B5" w:themeColor="accent5" w:themeShade="BF"/>
-        </w:rPr>
-      </w:pPr>
-      <w:r>
-        <w:rPr>
-          <w:i/>
-          <w:iCs/>
-          <w:color w:val="2E74B5" w:themeColor="accent5" w:themeShade="BF"/>
-        </w:rPr>
-        <w:t>]</w:t>
       </w:r>
     </w:p>
     <w:p>
@@ -1176,7 +994,7 @@
 </file>
 
 <file path=word/numbering.xml><?xml version="1.0" encoding="utf-8"?>
-<w:numbering xmlns:wpc="http://schemas.microsoft.com/office/word/2010/wordprocessingCanvas" xmlns:cx="http://schemas.microsoft.com/office/drawing/2014/chartex" xmlns:cx1="http://schemas.microsoft.com/office/drawing/2015/9/8/chartex" xmlns:cx2="http://schemas.microsoft.com/office/drawing/2015/10/21/chartex" xmlns:cx3="http://schemas.microsoft.com/office/drawing/2016/5/9/chartex" xmlns:cx4="http://schemas.microsoft.com/office/drawing/2016/5/10/chartex" xmlns:cx5="http://schemas.microsoft.com/office/drawing/2016/5/11/chartex" xmlns:cx6="http://schemas.microsoft.com/office/drawing/2016/5/12/chartex" xmlns:cx7="http://schemas.microsoft.com/office/drawing/2016/5/13/chartex" xmlns:cx8="http://schemas.microsoft.com/office/drawing/2016/5/14/chartex" xmlns:mc="http://schemas.openxmlformats.org/markup-compatibility/2006" xmlns:aink="http://schemas.microsoft.com/office/drawing/2016/ink" xmlns:am3d="http://schemas.microsoft.com/office/drawing/2017/model3d" xmlns:o="urn:schemas-microsoft-com:office:office" xmlns:r="http://schemas.openxmlformats.org/officeDocument/2006/relationships" xmlns:m="http://schemas.openxmlformats.org/officeDocument/2006/math" xmlns:v="urn:schemas-microsoft-com:vml" xmlns:wp14="http://schemas.microsoft.com/office/word/2010/wordprocessingDrawing" xmlns:wp="http://schemas.openxmlformats.org/drawingml/2006/wordprocessingDrawing" xmlns:w10="urn:schemas-microsoft-com:office:word" xmlns:w="http://schemas.openxmlformats.org/wordprocessingml/2006/main" xmlns:w14="http://schemas.microsoft.com/office/word/2010/wordml" xmlns:w15="http://schemas.microsoft.com/office/word/2012/wordml" xmlns:w16cex="http://schemas.microsoft.com/office/word/2018/wordml/cex" xmlns:w16cid="http://schemas.microsoft.com/office/word/2016/wordml/cid" xmlns:w16="http://schemas.microsoft.com/office/word/2018/wordml" xmlns:w16sdtdh="http://schemas.microsoft.com/office/word/2020/wordml/sdtdatahash" xmlns:w16se="http://schemas.microsoft.com/office/word/2015/wordml/symex" xmlns:wpg="http://schemas.microsoft.com/office/word/2010/wordprocessingGroup" xmlns:wpi="http://schemas.microsoft.com/office/word/2010/wordprocessingInk" xmlns:wne="http://schemas.microsoft.com/office/word/2006/wordml" xmlns:wps="http://schemas.microsoft.com/office/word/2010/wordprocessingShape" mc:Ignorable="w14 w15 w16se w16cid w16 w16cex w16sdtdh wp14">
+<w:numbering xmlns:wpc="http://schemas.microsoft.com/office/word/2010/wordprocessingCanvas" xmlns:cx="http://schemas.microsoft.com/office/drawing/2014/chartex" xmlns:mc="http://schemas.openxmlformats.org/markup-compatibility/2006" xmlns:o="urn:schemas-microsoft-com:office:office" xmlns:r="http://schemas.openxmlformats.org/officeDocument/2006/relationships" xmlns:m="http://schemas.openxmlformats.org/officeDocument/2006/math" xmlns:v="urn:schemas-microsoft-com:vml" xmlns:wp14="http://schemas.microsoft.com/office/word/2010/wordprocessingDrawing" xmlns:wp="http://schemas.openxmlformats.org/drawingml/2006/wordprocessingDrawing" xmlns:w10="urn:schemas-microsoft-com:office:word" xmlns:w="http://schemas.openxmlformats.org/wordprocessingml/2006/main" xmlns:w14="http://schemas.microsoft.com/office/word/2010/wordml" xmlns:w15="http://schemas.microsoft.com/office/word/2012/wordml" xmlns:w16se="http://schemas.microsoft.com/office/word/2015/wordml/symex" xmlns:wpg="http://schemas.microsoft.com/office/word/2010/wordprocessingGroup" xmlns:wpi="http://schemas.microsoft.com/office/word/2010/wordprocessingInk" xmlns:wne="http://schemas.microsoft.com/office/word/2006/wordml" xmlns:wps="http://schemas.microsoft.com/office/word/2010/wordprocessingShape" mc:Ignorable="w14 w15 w16se wp14">
   <w:abstractNum w:abstractNumId="0" w15:restartNumberingAfterBreak="0">
     <w:nsid w:val="04B07D2F"/>
     <w:multiLevelType w:val="hybridMultilevel"/>
@@ -1526,7 +1344,7 @@
 </file>
 
 <file path=word/styles.xml><?xml version="1.0" encoding="utf-8"?>
-<w:styles xmlns:mc="http://schemas.openxmlformats.org/markup-compatibility/2006" xmlns:r="http://schemas.openxmlformats.org/officeDocument/2006/relationships" xmlns:w="http://schemas.openxmlformats.org/wordprocessingml/2006/main" xmlns:w14="http://schemas.microsoft.com/office/word/2010/wordml" xmlns:w15="http://schemas.microsoft.com/office/word/2012/wordml" xmlns:w16cex="http://schemas.microsoft.com/office/word/2018/wordml/cex" xmlns:w16cid="http://schemas.microsoft.com/office/word/2016/wordml/cid" xmlns:w16="http://schemas.microsoft.com/office/word/2018/wordml" xmlns:w16sdtdh="http://schemas.microsoft.com/office/word/2020/wordml/sdtdatahash" xmlns:w16se="http://schemas.microsoft.com/office/word/2015/wordml/symex" mc:Ignorable="w14 w15 w16se w16cid w16 w16cex w16sdtdh">
+<w:styles xmlns:mc="http://schemas.openxmlformats.org/markup-compatibility/2006" xmlns:r="http://schemas.openxmlformats.org/officeDocument/2006/relationships" xmlns:w="http://schemas.openxmlformats.org/wordprocessingml/2006/main" xmlns:w14="http://schemas.microsoft.com/office/word/2010/wordml" xmlns:w15="http://schemas.microsoft.com/office/word/2012/wordml" xmlns:w16se="http://schemas.microsoft.com/office/word/2015/wordml/symex" mc:Ignorable="w14 w15 w16se">
   <w:docDefaults>
     <w:rPrDefault>
       <w:rPr>
@@ -1542,7 +1360,7 @@
       </w:pPr>
     </w:pPrDefault>
   </w:docDefaults>
-  <w:latentStyles w:defLockedState="0" w:defUIPriority="99" w:defSemiHidden="0" w:defUnhideWhenUsed="0" w:defQFormat="0" w:count="376">
+  <w:latentStyles w:defLockedState="0" w:defUIPriority="99" w:defSemiHidden="0" w:defUnhideWhenUsed="0" w:defQFormat="0" w:count="371">
     <w:lsdException w:name="Normal" w:uiPriority="0" w:qFormat="1"/>
     <w:lsdException w:name="heading 1" w:uiPriority="9" w:qFormat="1"/>
     <w:lsdException w:name="heading 2" w:semiHidden="1" w:uiPriority="9" w:unhideWhenUsed="1" w:qFormat="1"/>
@@ -1648,6 +1466,7 @@
     <w:lsdException w:name="HTML Sample" w:semiHidden="1" w:unhideWhenUsed="1"/>
     <w:lsdException w:name="HTML Typewriter" w:semiHidden="1" w:unhideWhenUsed="1"/>
     <w:lsdException w:name="HTML Variable" w:semiHidden="1" w:unhideWhenUsed="1"/>
+    <w:lsdException w:name="Normal Table" w:semiHidden="1" w:unhideWhenUsed="1"/>
     <w:lsdException w:name="annotation subject" w:semiHidden="1" w:unhideWhenUsed="1"/>
     <w:lsdException w:name="No List" w:semiHidden="1" w:unhideWhenUsed="1"/>
     <w:lsdException w:name="Outline List 1" w:semiHidden="1" w:unhideWhenUsed="1"/>
@@ -1690,8 +1509,11 @@
     <w:lsdException w:name="Table Contemporary" w:semiHidden="1" w:unhideWhenUsed="1"/>
     <w:lsdException w:name="Table Elegant" w:semiHidden="1" w:unhideWhenUsed="1"/>
     <w:lsdException w:name="Table Professional" w:semiHidden="1" w:unhideWhenUsed="1"/>
+    <w:lsdException w:name="Table Subtle 1" w:semiHidden="1" w:unhideWhenUsed="1"/>
     <w:lsdException w:name="Table Subtle 2" w:semiHidden="1" w:unhideWhenUsed="1"/>
     <w:lsdException w:name="Table Web 1" w:semiHidden="1" w:unhideWhenUsed="1"/>
+    <w:lsdException w:name="Table Web 2" w:semiHidden="1" w:unhideWhenUsed="1"/>
+    <w:lsdException w:name="Table Web 3" w:semiHidden="1" w:unhideWhenUsed="1"/>
     <w:lsdException w:name="Balloon Text" w:semiHidden="1" w:unhideWhenUsed="1"/>
     <w:lsdException w:name="Table Grid" w:uiPriority="39"/>
     <w:lsdException w:name="Table Theme" w:semiHidden="1" w:unhideWhenUsed="1"/>
@@ -1910,11 +1732,6 @@
     <w:lsdException w:name="List Table 5 Dark Accent 6" w:uiPriority="50"/>
     <w:lsdException w:name="List Table 6 Colorful Accent 6" w:uiPriority="51"/>
     <w:lsdException w:name="List Table 7 Colorful Accent 6" w:uiPriority="52"/>
-    <w:lsdException w:name="Mention" w:semiHidden="1" w:unhideWhenUsed="1"/>
-    <w:lsdException w:name="Smart Hyperlink" w:semiHidden="1" w:unhideWhenUsed="1"/>
-    <w:lsdException w:name="Hashtag" w:semiHidden="1" w:unhideWhenUsed="1"/>
-    <w:lsdException w:name="Unresolved Mention" w:semiHidden="1" w:unhideWhenUsed="1"/>
-    <w:lsdException w:name="Smart Link" w:semiHidden="1" w:unhideWhenUsed="1"/>
   </w:latentStyles>
   <w:style w:type="paragraph" w:default="1" w:styleId="Normal">
     <w:name w:val="Normal"/>

</xml_diff>

<commit_message>
Edit non-functional requirements and add more details
</commit_message>
<xml_diff>
--- a/Submission/PRODUCT-DESCRIPTION.docx
+++ b/Submission/PRODUCT-DESCRIPTION.docx
@@ -1,6 +1,6 @@
 
 <file path=word/document.xml><?xml version="1.0" encoding="utf-8"?>
-<w:document xmlns:wpc="http://schemas.microsoft.com/office/word/2010/wordprocessingCanvas" xmlns:cx="http://schemas.microsoft.com/office/drawing/2014/chartex" xmlns:mc="http://schemas.openxmlformats.org/markup-compatibility/2006" xmlns:o="urn:schemas-microsoft-com:office:office" xmlns:r="http://schemas.openxmlformats.org/officeDocument/2006/relationships" xmlns:m="http://schemas.openxmlformats.org/officeDocument/2006/math" xmlns:v="urn:schemas-microsoft-com:vml" xmlns:wp14="http://schemas.microsoft.com/office/word/2010/wordprocessingDrawing" xmlns:wp="http://schemas.openxmlformats.org/drawingml/2006/wordprocessingDrawing" xmlns:w10="urn:schemas-microsoft-com:office:word" xmlns:w="http://schemas.openxmlformats.org/wordprocessingml/2006/main" xmlns:w14="http://schemas.microsoft.com/office/word/2010/wordml" xmlns:w15="http://schemas.microsoft.com/office/word/2012/wordml" xmlns:w16se="http://schemas.microsoft.com/office/word/2015/wordml/symex" xmlns:wpg="http://schemas.microsoft.com/office/word/2010/wordprocessingGroup" xmlns:wpi="http://schemas.microsoft.com/office/word/2010/wordprocessingInk" xmlns:wne="http://schemas.microsoft.com/office/word/2006/wordml" xmlns:wps="http://schemas.microsoft.com/office/word/2010/wordprocessingShape" mc:Ignorable="w14 w15 w16se wp14">
+<w:document xmlns:wpc="http://schemas.microsoft.com/office/word/2010/wordprocessingCanvas" xmlns:cx="http://schemas.microsoft.com/office/drawing/2014/chartex" xmlns:cx1="http://schemas.microsoft.com/office/drawing/2015/9/8/chartex" xmlns:cx2="http://schemas.microsoft.com/office/drawing/2015/10/21/chartex" xmlns:cx3="http://schemas.microsoft.com/office/drawing/2016/5/9/chartex" xmlns:cx4="http://schemas.microsoft.com/office/drawing/2016/5/10/chartex" xmlns:cx5="http://schemas.microsoft.com/office/drawing/2016/5/11/chartex" xmlns:cx6="http://schemas.microsoft.com/office/drawing/2016/5/12/chartex" xmlns:cx7="http://schemas.microsoft.com/office/drawing/2016/5/13/chartex" xmlns:cx8="http://schemas.microsoft.com/office/drawing/2016/5/14/chartex" xmlns:mc="http://schemas.openxmlformats.org/markup-compatibility/2006" xmlns:aink="http://schemas.microsoft.com/office/drawing/2016/ink" xmlns:am3d="http://schemas.microsoft.com/office/drawing/2017/model3d" xmlns:o="urn:schemas-microsoft-com:office:office" xmlns:r="http://schemas.openxmlformats.org/officeDocument/2006/relationships" xmlns:m="http://schemas.openxmlformats.org/officeDocument/2006/math" xmlns:v="urn:schemas-microsoft-com:vml" xmlns:wp14="http://schemas.microsoft.com/office/word/2010/wordprocessingDrawing" xmlns:wp="http://schemas.openxmlformats.org/drawingml/2006/wordprocessingDrawing" xmlns:w10="urn:schemas-microsoft-com:office:word" xmlns:w="http://schemas.openxmlformats.org/wordprocessingml/2006/main" xmlns:w14="http://schemas.microsoft.com/office/word/2010/wordml" xmlns:w15="http://schemas.microsoft.com/office/word/2012/wordml" xmlns:w16cex="http://schemas.microsoft.com/office/word/2018/wordml/cex" xmlns:w16cid="http://schemas.microsoft.com/office/word/2016/wordml/cid" xmlns:w16="http://schemas.microsoft.com/office/word/2018/wordml" xmlns:w16sdtdh="http://schemas.microsoft.com/office/word/2020/wordml/sdtdatahash" xmlns:w16se="http://schemas.microsoft.com/office/word/2015/wordml/symex" xmlns:wpg="http://schemas.microsoft.com/office/word/2010/wordprocessingGroup" xmlns:wpi="http://schemas.microsoft.com/office/word/2010/wordprocessingInk" xmlns:wne="http://schemas.microsoft.com/office/word/2006/wordml" xmlns:wps="http://schemas.microsoft.com/office/word/2010/wordprocessingShape" mc:Ignorable="w14 w15 w16se w16cid w16 w16cex w16sdtdh wp14">
   <w:body>
     <w:p>
       <w:pPr>
@@ -758,12 +758,7 @@
               <w:t>user</w:t>
             </w:r>
             <w:r>
-              <w:t xml:space="preserve"> so that everyone can read the feedback and help th</w:t>
-            </w:r>
-            <w:bookmarkStart w:id="0" w:name="_GoBack"/>
-            <w:bookmarkEnd w:id="0"/>
-            <w:r>
-              <w:t xml:space="preserve">em find the best </w:t>
+              <w:t xml:space="preserve"> so that everyone can read the feedback and help them find the best </w:t>
             </w:r>
             <w:r>
               <w:t>user</w:t>
@@ -1017,6 +1012,47 @@
           </w:p>
         </w:tc>
       </w:tr>
+      <w:tr>
+        <w:tc>
+          <w:tcPr>
+            <w:cnfStyle w:val="001000000000" w:firstRow="0" w:lastRow="0" w:firstColumn="1" w:lastColumn="0" w:oddVBand="0" w:evenVBand="0" w:oddHBand="0" w:evenHBand="0" w:firstRowFirstColumn="0" w:firstRowLastColumn="0" w:lastRowFirstColumn="0" w:lastRowLastColumn="0"/>
+            <w:tcW w:w="1830" w:type="dxa"/>
+          </w:tcPr>
+          <w:p>
+            <w:r>
+              <w:t>R8</w:t>
+            </w:r>
+          </w:p>
+        </w:tc>
+        <w:tc>
+          <w:tcPr>
+            <w:tcW w:w="3686" w:type="dxa"/>
+          </w:tcPr>
+          <w:p>
+            <w:pPr>
+              <w:cnfStyle w:val="000000000000" w:firstRow="0" w:lastRow="0" w:firstColumn="0" w:lastColumn="0" w:oddVBand="0" w:evenVBand="0" w:oddHBand="0" w:evenHBand="0" w:firstRowFirstColumn="0" w:firstRowLastColumn="0" w:lastRowFirstColumn="0" w:lastRowLastColumn="0"/>
+            </w:pPr>
+            <w:r>
+              <w:t>As a user, I want to create a to-do list without internet so that I can control my work offline</w:t>
+            </w:r>
+          </w:p>
+          <w:p>
+            <w:pPr>
+              <w:cnfStyle w:val="000000000000" w:firstRow="0" w:lastRow="0" w:firstColumn="0" w:lastColumn="0" w:oddVBand="0" w:evenVBand="0" w:oddHBand="0" w:evenHBand="0" w:firstRowFirstColumn="0" w:firstRowLastColumn="0" w:lastRowFirstColumn="0" w:lastRowLastColumn="0"/>
+            </w:pPr>
+          </w:p>
+        </w:tc>
+        <w:tc>
+          <w:tcPr>
+            <w:tcW w:w="2835" w:type="dxa"/>
+          </w:tcPr>
+          <w:p>
+            <w:pPr>
+              <w:cnfStyle w:val="000000000000" w:firstRow="0" w:lastRow="0" w:firstColumn="0" w:lastColumn="0" w:oddVBand="0" w:evenVBand="0" w:oddHBand="0" w:evenHBand="0" w:firstRowFirstColumn="0" w:firstRowLastColumn="0" w:lastRowFirstColumn="0" w:lastRowLastColumn="0"/>
+            </w:pPr>
+          </w:p>
+        </w:tc>
+      </w:tr>
     </w:tbl>
     <w:p/>
     <w:p>
@@ -1056,17 +1092,7 @@
     </w:p>
     <w:p>
       <w:r>
-        <w:t>Friendly user interface</w:t>
-      </w:r>
-    </w:p>
-    <w:p>
-      <w:r>
-        <w:t>Easy to use</w:t>
-      </w:r>
-    </w:p>
-    <w:p>
-      <w:r>
-        <w:t>Core function can use without internet</w:t>
+        <w:t xml:space="preserve">As a user, I want the friendly UI that the background color needs to be a light color and text is easy to read </w:t>
       </w:r>
     </w:p>
     <w:p>
@@ -1079,12 +1105,51 @@
     </w:p>
     <w:p>
       <w:r>
-        <w:t>All request send by user must be responded within 5 seconds</w:t>
-      </w:r>
-    </w:p>
-    <w:p>
-      <w:r>
-        <w:t>System can handle large user access at the same time.</w:t>
+        <w:t xml:space="preserve">All request send by </w:t>
+      </w:r>
+      <w:r>
+        <w:t xml:space="preserve">a </w:t>
+      </w:r>
+      <w:r>
+        <w:t xml:space="preserve">user must be responded </w:t>
+      </w:r>
+      <w:r>
+        <w:t xml:space="preserve">to </w:t>
+      </w:r>
+      <w:r>
+        <w:t>within 5 seconds</w:t>
+      </w:r>
+      <w:r>
+        <w:t xml:space="preserve"> along with 1000 users</w:t>
+      </w:r>
+    </w:p>
+    <w:p>
+      <w:r>
+        <w:t>The system will delay if users exceeded.</w:t>
+      </w:r>
+    </w:p>
+    <w:p>
+      <w:r>
+        <w:lastRenderedPageBreak/>
+        <w:t>Solution</w:t>
+      </w:r>
+    </w:p>
+    <w:p>
+      <w:r>
+        <w:t xml:space="preserve">Scalability: </w:t>
+      </w:r>
+    </w:p>
+    <w:p>
+      <w:r>
+        <w:t xml:space="preserve">+ Increase number of servers </w:t>
+      </w:r>
+    </w:p>
+    <w:p>
+      <w:r>
+        <w:t>The s</w:t>
+      </w:r>
+      <w:r>
+        <w:t>ystem can handle large user access at the same time.</w:t>
       </w:r>
     </w:p>
     <w:p>
@@ -1097,7 +1162,38 @@
     </w:p>
     <w:p>
       <w:r>
-        <w:t>Encode the password of user before store in the database</w:t>
+        <w:t>As a user, I want to know that the mentor that has reliable and experience to make a to-do list.</w:t>
+      </w:r>
+    </w:p>
+    <w:p>
+      <w:pPr>
+        <w:pStyle w:val="Heading2"/>
+      </w:pPr>
+      <w:r>
+        <w:t>Security</w:t>
+      </w:r>
+    </w:p>
+    <w:p>
+      <w:r>
+        <w:t xml:space="preserve">Encode the password of </w:t>
+      </w:r>
+      <w:r>
+        <w:t xml:space="preserve">the </w:t>
+      </w:r>
+      <w:r>
+        <w:t>user before stor</w:t>
+      </w:r>
+      <w:r>
+        <w:t>ing</w:t>
+      </w:r>
+      <w:r>
+        <w:t xml:space="preserve"> </w:t>
+      </w:r>
+      <w:r>
+        <w:t xml:space="preserve">it </w:t>
+      </w:r>
+      <w:r>
+        <w:t>in the database</w:t>
       </w:r>
       <w:r>
         <w:t>.</w:t>
@@ -1105,12 +1201,23 @@
     </w:p>
     <w:p>
       <w:r>
-        <w:lastRenderedPageBreak/>
-        <w:t>Personal information of user will be protected.</w:t>
-      </w:r>
-    </w:p>
-    <w:p/>
-    <w:p/>
+        <w:t>As a user, I don’t want anyone to see my private information even they are connecting with me.</w:t>
+      </w:r>
+    </w:p>
+    <w:p>
+      <w:r>
+        <w:t>The p</w:t>
+      </w:r>
+      <w:r>
+        <w:t xml:space="preserve">ersonal information of </w:t>
+      </w:r>
+      <w:r>
+        <w:t xml:space="preserve">a </w:t>
+      </w:r>
+      <w:r>
+        <w:t>user will be protected.</w:t>
+      </w:r>
+    </w:p>
     <w:p>
       <w:pPr>
         <w:pStyle w:val="Heading1"/>
@@ -1135,10 +1242,25 @@
         <w:t>Scrum</w:t>
       </w:r>
     </w:p>
-    <w:p/>
-    <w:p/>
-    <w:p/>
-    <w:p/>
+    <w:p>
+      <w:pPr>
+        <w:rPr>
+          <w:color w:val="000000" w:themeColor="text1"/>
+        </w:rPr>
+      </w:pPr>
+      <w:r>
+        <w:rPr>
+          <w:color w:val="000000" w:themeColor="text1"/>
+        </w:rPr>
+        <w:t xml:space="preserve">Each Sprint will have 2 weeks to complete tasks and have </w:t>
+      </w:r>
+      <w:r>
+        <w:rPr>
+          <w:color w:val="000000" w:themeColor="text1"/>
+        </w:rPr>
+        <w:t>about.</w:t>
+      </w:r>
+    </w:p>
     <w:p/>
     <w:p/>
     <w:p/>
@@ -1153,8 +1275,120 @@
 </file>
 
 <file path=word/numbering.xml><?xml version="1.0" encoding="utf-8"?>
-<w:numbering xmlns:wpc="http://schemas.microsoft.com/office/word/2010/wordprocessingCanvas" xmlns:cx="http://schemas.microsoft.com/office/drawing/2014/chartex" xmlns:mc="http://schemas.openxmlformats.org/markup-compatibility/2006" xmlns:o="urn:schemas-microsoft-com:office:office" xmlns:r="http://schemas.openxmlformats.org/officeDocument/2006/relationships" xmlns:m="http://schemas.openxmlformats.org/officeDocument/2006/math" xmlns:v="urn:schemas-microsoft-com:vml" xmlns:wp14="http://schemas.microsoft.com/office/word/2010/wordprocessingDrawing" xmlns:wp="http://schemas.openxmlformats.org/drawingml/2006/wordprocessingDrawing" xmlns:w10="urn:schemas-microsoft-com:office:word" xmlns:w="http://schemas.openxmlformats.org/wordprocessingml/2006/main" xmlns:w14="http://schemas.microsoft.com/office/word/2010/wordml" xmlns:w15="http://schemas.microsoft.com/office/word/2012/wordml" xmlns:w16se="http://schemas.microsoft.com/office/word/2015/wordml/symex" xmlns:wpg="http://schemas.microsoft.com/office/word/2010/wordprocessingGroup" xmlns:wpi="http://schemas.microsoft.com/office/word/2010/wordprocessingInk" xmlns:wne="http://schemas.microsoft.com/office/word/2006/wordml" xmlns:wps="http://schemas.microsoft.com/office/word/2010/wordprocessingShape" mc:Ignorable="w14 w15 w16se wp14">
+<w:numbering xmlns:wpc="http://schemas.microsoft.com/office/word/2010/wordprocessingCanvas" xmlns:cx="http://schemas.microsoft.com/office/drawing/2014/chartex" xmlns:cx1="http://schemas.microsoft.com/office/drawing/2015/9/8/chartex" xmlns:cx2="http://schemas.microsoft.com/office/drawing/2015/10/21/chartex" xmlns:cx3="http://schemas.microsoft.com/office/drawing/2016/5/9/chartex" xmlns:cx4="http://schemas.microsoft.com/office/drawing/2016/5/10/chartex" xmlns:cx5="http://schemas.microsoft.com/office/drawing/2016/5/11/chartex" xmlns:cx6="http://schemas.microsoft.com/office/drawing/2016/5/12/chartex" xmlns:cx7="http://schemas.microsoft.com/office/drawing/2016/5/13/chartex" xmlns:cx8="http://schemas.microsoft.com/office/drawing/2016/5/14/chartex" xmlns:mc="http://schemas.openxmlformats.org/markup-compatibility/2006" xmlns:aink="http://schemas.microsoft.com/office/drawing/2016/ink" xmlns:am3d="http://schemas.microsoft.com/office/drawing/2017/model3d" xmlns:o="urn:schemas-microsoft-com:office:office" xmlns:r="http://schemas.openxmlformats.org/officeDocument/2006/relationships" xmlns:m="http://schemas.openxmlformats.org/officeDocument/2006/math" xmlns:v="urn:schemas-microsoft-com:vml" xmlns:wp14="http://schemas.microsoft.com/office/word/2010/wordprocessingDrawing" xmlns:wp="http://schemas.openxmlformats.org/drawingml/2006/wordprocessingDrawing" xmlns:w10="urn:schemas-microsoft-com:office:word" xmlns:w="http://schemas.openxmlformats.org/wordprocessingml/2006/main" xmlns:w14="http://schemas.microsoft.com/office/word/2010/wordml" xmlns:w15="http://schemas.microsoft.com/office/word/2012/wordml" xmlns:w16cex="http://schemas.microsoft.com/office/word/2018/wordml/cex" xmlns:w16cid="http://schemas.microsoft.com/office/word/2016/wordml/cid" xmlns:w16="http://schemas.microsoft.com/office/word/2018/wordml" xmlns:w16sdtdh="http://schemas.microsoft.com/office/word/2020/wordml/sdtdatahash" xmlns:w16se="http://schemas.microsoft.com/office/word/2015/wordml/symex" xmlns:wpg="http://schemas.microsoft.com/office/word/2010/wordprocessingGroup" xmlns:wpi="http://schemas.microsoft.com/office/word/2010/wordprocessingInk" xmlns:wne="http://schemas.microsoft.com/office/word/2006/wordml" xmlns:wps="http://schemas.microsoft.com/office/word/2010/wordprocessingShape" mc:Ignorable="w14 w15 w16se w16cid w16 w16cex w16sdtdh wp14">
   <w:abstractNum w:abstractNumId="0" w15:restartNumberingAfterBreak="0">
+    <w:nsid w:val="01507D78"/>
+    <w:multiLevelType w:val="hybridMultilevel"/>
+    <w:tmpl w:val="940E4CFE"/>
+    <w:lvl w:ilvl="0" w:tplc="93328B7C">
+      <w:numFmt w:val="bullet"/>
+      <w:lvlText w:val="-"/>
+      <w:lvlJc w:val="left"/>
+      <w:pPr>
+        <w:ind w:left="720" w:hanging="360"/>
+      </w:pPr>
+      <w:rPr>
+        <w:rFonts w:ascii="Calibri" w:eastAsiaTheme="minorHAnsi" w:hAnsi="Calibri" w:cs="Calibri" w:hint="default"/>
+      </w:rPr>
+    </w:lvl>
+    <w:lvl w:ilvl="1" w:tplc="04090003" w:tentative="1">
+      <w:start w:val="1"/>
+      <w:numFmt w:val="bullet"/>
+      <w:lvlText w:val="o"/>
+      <w:lvlJc w:val="left"/>
+      <w:pPr>
+        <w:ind w:left="1440" w:hanging="360"/>
+      </w:pPr>
+      <w:rPr>
+        <w:rFonts w:ascii="Courier New" w:hAnsi="Courier New" w:cs="Courier New" w:hint="default"/>
+      </w:rPr>
+    </w:lvl>
+    <w:lvl w:ilvl="2" w:tplc="04090005" w:tentative="1">
+      <w:start w:val="1"/>
+      <w:numFmt w:val="bullet"/>
+      <w:lvlText w:val=""/>
+      <w:lvlJc w:val="left"/>
+      <w:pPr>
+        <w:ind w:left="2160" w:hanging="360"/>
+      </w:pPr>
+      <w:rPr>
+        <w:rFonts w:ascii="Wingdings" w:hAnsi="Wingdings" w:hint="default"/>
+      </w:rPr>
+    </w:lvl>
+    <w:lvl w:ilvl="3" w:tplc="04090001" w:tentative="1">
+      <w:start w:val="1"/>
+      <w:numFmt w:val="bullet"/>
+      <w:lvlText w:val=""/>
+      <w:lvlJc w:val="left"/>
+      <w:pPr>
+        <w:ind w:left="2880" w:hanging="360"/>
+      </w:pPr>
+      <w:rPr>
+        <w:rFonts w:ascii="Symbol" w:hAnsi="Symbol" w:hint="default"/>
+      </w:rPr>
+    </w:lvl>
+    <w:lvl w:ilvl="4" w:tplc="04090003" w:tentative="1">
+      <w:start w:val="1"/>
+      <w:numFmt w:val="bullet"/>
+      <w:lvlText w:val="o"/>
+      <w:lvlJc w:val="left"/>
+      <w:pPr>
+        <w:ind w:left="3600" w:hanging="360"/>
+      </w:pPr>
+      <w:rPr>
+        <w:rFonts w:ascii="Courier New" w:hAnsi="Courier New" w:cs="Courier New" w:hint="default"/>
+      </w:rPr>
+    </w:lvl>
+    <w:lvl w:ilvl="5" w:tplc="04090005" w:tentative="1">
+      <w:start w:val="1"/>
+      <w:numFmt w:val="bullet"/>
+      <w:lvlText w:val=""/>
+      <w:lvlJc w:val="left"/>
+      <w:pPr>
+        <w:ind w:left="4320" w:hanging="360"/>
+      </w:pPr>
+      <w:rPr>
+        <w:rFonts w:ascii="Wingdings" w:hAnsi="Wingdings" w:hint="default"/>
+      </w:rPr>
+    </w:lvl>
+    <w:lvl w:ilvl="6" w:tplc="04090001" w:tentative="1">
+      <w:start w:val="1"/>
+      <w:numFmt w:val="bullet"/>
+      <w:lvlText w:val=""/>
+      <w:lvlJc w:val="left"/>
+      <w:pPr>
+        <w:ind w:left="5040" w:hanging="360"/>
+      </w:pPr>
+      <w:rPr>
+        <w:rFonts w:ascii="Symbol" w:hAnsi="Symbol" w:hint="default"/>
+      </w:rPr>
+    </w:lvl>
+    <w:lvl w:ilvl="7" w:tplc="04090003" w:tentative="1">
+      <w:start w:val="1"/>
+      <w:numFmt w:val="bullet"/>
+      <w:lvlText w:val="o"/>
+      <w:lvlJc w:val="left"/>
+      <w:pPr>
+        <w:ind w:left="5760" w:hanging="360"/>
+      </w:pPr>
+      <w:rPr>
+        <w:rFonts w:ascii="Courier New" w:hAnsi="Courier New" w:cs="Courier New" w:hint="default"/>
+      </w:rPr>
+    </w:lvl>
+    <w:lvl w:ilvl="8" w:tplc="04090005" w:tentative="1">
+      <w:start w:val="1"/>
+      <w:numFmt w:val="bullet"/>
+      <w:lvlText w:val=""/>
+      <w:lvlJc w:val="left"/>
+      <w:pPr>
+        <w:ind w:left="6480" w:hanging="360"/>
+      </w:pPr>
+      <w:rPr>
+        <w:rFonts w:ascii="Wingdings" w:hAnsi="Wingdings" w:hint="default"/>
+      </w:rPr>
+    </w:lvl>
+  </w:abstractNum>
+  <w:abstractNum w:abstractNumId="1" w15:restartNumberingAfterBreak="0">
     <w:nsid w:val="04B07D2F"/>
     <w:multiLevelType w:val="hybridMultilevel"/>
     <w:tmpl w:val="92C6239E"/>
@@ -1266,7 +1500,7 @@
       </w:rPr>
     </w:lvl>
   </w:abstractNum>
-  <w:abstractNum w:abstractNumId="1" w15:restartNumberingAfterBreak="0">
+  <w:abstractNum w:abstractNumId="2" w15:restartNumberingAfterBreak="0">
     <w:nsid w:val="3A9A6157"/>
     <w:multiLevelType w:val="hybridMultilevel"/>
     <w:tmpl w:val="362C8BC0"/>
@@ -1378,7 +1612,7 @@
       </w:rPr>
     </w:lvl>
   </w:abstractNum>
-  <w:abstractNum w:abstractNumId="2" w15:restartNumberingAfterBreak="0">
+  <w:abstractNum w:abstractNumId="3" w15:restartNumberingAfterBreak="0">
     <w:nsid w:val="4B703B49"/>
     <w:multiLevelType w:val="hybridMultilevel"/>
     <w:tmpl w:val="B4D25A24"/>
@@ -1491,19 +1725,22 @@
     </w:lvl>
   </w:abstractNum>
   <w:num w:numId="1">
+    <w:abstractNumId w:val="3"/>
+  </w:num>
+  <w:num w:numId="2">
     <w:abstractNumId w:val="2"/>
   </w:num>
-  <w:num w:numId="2">
+  <w:num w:numId="3">
     <w:abstractNumId w:val="1"/>
   </w:num>
-  <w:num w:numId="3">
+  <w:num w:numId="4">
     <w:abstractNumId w:val="0"/>
   </w:num>
 </w:numbering>
 </file>
 
 <file path=word/styles.xml><?xml version="1.0" encoding="utf-8"?>
-<w:styles xmlns:mc="http://schemas.openxmlformats.org/markup-compatibility/2006" xmlns:r="http://schemas.openxmlformats.org/officeDocument/2006/relationships" xmlns:w="http://schemas.openxmlformats.org/wordprocessingml/2006/main" xmlns:w14="http://schemas.microsoft.com/office/word/2010/wordml" xmlns:w15="http://schemas.microsoft.com/office/word/2012/wordml" xmlns:w16se="http://schemas.microsoft.com/office/word/2015/wordml/symex" mc:Ignorable="w14 w15 w16se">
+<w:styles xmlns:mc="http://schemas.openxmlformats.org/markup-compatibility/2006" xmlns:r="http://schemas.openxmlformats.org/officeDocument/2006/relationships" xmlns:w="http://schemas.openxmlformats.org/wordprocessingml/2006/main" xmlns:w14="http://schemas.microsoft.com/office/word/2010/wordml" xmlns:w15="http://schemas.microsoft.com/office/word/2012/wordml" xmlns:w16cex="http://schemas.microsoft.com/office/word/2018/wordml/cex" xmlns:w16cid="http://schemas.microsoft.com/office/word/2016/wordml/cid" xmlns:w16="http://schemas.microsoft.com/office/word/2018/wordml" xmlns:w16sdtdh="http://schemas.microsoft.com/office/word/2020/wordml/sdtdatahash" xmlns:w16se="http://schemas.microsoft.com/office/word/2015/wordml/symex" mc:Ignorable="w14 w15 w16se w16cid w16 w16cex w16sdtdh">
   <w:docDefaults>
     <w:rPrDefault>
       <w:rPr>
@@ -1519,7 +1756,7 @@
       </w:pPr>
     </w:pPrDefault>
   </w:docDefaults>
-  <w:latentStyles w:defLockedState="0" w:defUIPriority="99" w:defSemiHidden="0" w:defUnhideWhenUsed="0" w:defQFormat="0" w:count="371">
+  <w:latentStyles w:defLockedState="0" w:defUIPriority="99" w:defSemiHidden="0" w:defUnhideWhenUsed="0" w:defQFormat="0" w:count="376">
     <w:lsdException w:name="Normal" w:uiPriority="0" w:qFormat="1"/>
     <w:lsdException w:name="heading 1" w:uiPriority="9" w:qFormat="1"/>
     <w:lsdException w:name="heading 2" w:semiHidden="1" w:uiPriority="9" w:unhideWhenUsed="1" w:qFormat="1"/>
@@ -1625,7 +1862,6 @@
     <w:lsdException w:name="HTML Sample" w:semiHidden="1" w:unhideWhenUsed="1"/>
     <w:lsdException w:name="HTML Typewriter" w:semiHidden="1" w:unhideWhenUsed="1"/>
     <w:lsdException w:name="HTML Variable" w:semiHidden="1" w:unhideWhenUsed="1"/>
-    <w:lsdException w:name="Normal Table" w:semiHidden="1" w:unhideWhenUsed="1"/>
     <w:lsdException w:name="annotation subject" w:semiHidden="1" w:unhideWhenUsed="1"/>
     <w:lsdException w:name="No List" w:semiHidden="1" w:unhideWhenUsed="1"/>
     <w:lsdException w:name="Outline List 1" w:semiHidden="1" w:unhideWhenUsed="1"/>
@@ -1668,11 +1904,8 @@
     <w:lsdException w:name="Table Contemporary" w:semiHidden="1" w:unhideWhenUsed="1"/>
     <w:lsdException w:name="Table Elegant" w:semiHidden="1" w:unhideWhenUsed="1"/>
     <w:lsdException w:name="Table Professional" w:semiHidden="1" w:unhideWhenUsed="1"/>
-    <w:lsdException w:name="Table Subtle 1" w:semiHidden="1" w:unhideWhenUsed="1"/>
     <w:lsdException w:name="Table Subtle 2" w:semiHidden="1" w:unhideWhenUsed="1"/>
     <w:lsdException w:name="Table Web 1" w:semiHidden="1" w:unhideWhenUsed="1"/>
-    <w:lsdException w:name="Table Web 2" w:semiHidden="1" w:unhideWhenUsed="1"/>
-    <w:lsdException w:name="Table Web 3" w:semiHidden="1" w:unhideWhenUsed="1"/>
     <w:lsdException w:name="Balloon Text" w:semiHidden="1" w:unhideWhenUsed="1"/>
     <w:lsdException w:name="Table Grid" w:uiPriority="39"/>
     <w:lsdException w:name="Table Theme" w:semiHidden="1" w:unhideWhenUsed="1"/>
@@ -1891,6 +2124,11 @@
     <w:lsdException w:name="List Table 5 Dark Accent 6" w:uiPriority="50"/>
     <w:lsdException w:name="List Table 6 Colorful Accent 6" w:uiPriority="51"/>
     <w:lsdException w:name="List Table 7 Colorful Accent 6" w:uiPriority="52"/>
+    <w:lsdException w:name="Mention" w:semiHidden="1" w:unhideWhenUsed="1"/>
+    <w:lsdException w:name="Smart Hyperlink" w:semiHidden="1" w:unhideWhenUsed="1"/>
+    <w:lsdException w:name="Hashtag" w:semiHidden="1" w:unhideWhenUsed="1"/>
+    <w:lsdException w:name="Unresolved Mention" w:semiHidden="1" w:unhideWhenUsed="1"/>
+    <w:lsdException w:name="Smart Link" w:semiHidden="1" w:unhideWhenUsed="1"/>
   </w:latentStyles>
   <w:style w:type="paragraph" w:default="1" w:styleId="Normal">
     <w:name w:val="Normal"/>

</xml_diff>